<commit_message>
Se modifico el nombre del integrante Juan Gomez A Juan Ignacio Gomez
</commit_message>
<xml_diff>
--- a/InformacionDeLaHuellaDeCarbono.docx
+++ b/InformacionDeLaHuellaDeCarbono.docx
@@ -1789,7 +1789,19 @@
       <w:rPr>
         <w:lang w:val="es-MX"/>
       </w:rPr>
-      <w:t>Juan Gomez</w:t>
+      <w:t>Juan</w:t>
+    </w:r>
+    <w:r>
+      <w:rPr>
+        <w:lang w:val="es-MX"/>
+      </w:rPr>
+      <w:t xml:space="preserve"> Ignacio</w:t>
+    </w:r>
+    <w:r>
+      <w:rPr>
+        <w:lang w:val="es-MX"/>
+      </w:rPr>
+      <w:t xml:space="preserve"> Gomez</w:t>
     </w:r>
   </w:p>
   <w:p>

</xml_diff>

<commit_message>
Se cambio titulo del documento InformacionDeLaHuellaDeCarbono.docx
</commit_message>
<xml_diff>
--- a/InformacionDeLaHuellaDeCarbono.docx
+++ b/InformacionDeLaHuellaDeCarbono.docx
@@ -84,6 +84,15 @@
           <w:shd w:val="clear" w:color="auto" w:fill="FFFFFF"/>
         </w:rPr>
         <w:t>Huella de Carbono</w:t>
+      </w:r>
+      <w:r>
+        <w:rPr>
+          <w:sz w:val="56"/>
+          <w:szCs w:val="56"/>
+          <w:u w:val="single"/>
+          <w:shd w:val="clear" w:color="auto" w:fill="FFFFFF"/>
+        </w:rPr>
+        <w:t>2</w:t>
       </w:r>
     </w:p>
     <w:p>

</xml_diff>

<commit_message>
Revert "Se cambio titulo del documento InformacionDeLaHuellaDeCarbono.docx"
This reverts commit ab978b4ca98cc46fe4dab147a1fe4d5f3c67d423.
</commit_message>
<xml_diff>
--- a/InformacionDeLaHuellaDeCarbono.docx
+++ b/InformacionDeLaHuellaDeCarbono.docx
@@ -84,15 +84,6 @@
           <w:shd w:val="clear" w:color="auto" w:fill="FFFFFF"/>
         </w:rPr>
         <w:t>Huella de Carbono</w:t>
-      </w:r>
-      <w:r>
-        <w:rPr>
-          <w:sz w:val="56"/>
-          <w:szCs w:val="56"/>
-          <w:u w:val="single"/>
-          <w:shd w:val="clear" w:color="auto" w:fill="FFFFFF"/>
-        </w:rPr>
-        <w:t>2</w:t>
       </w:r>
     </w:p>
     <w:p>

</xml_diff>

<commit_message>
Se cambio de nombre en ListaDeDeberes
</commit_message>
<xml_diff>
--- a/InformacionDeLaHuellaDeCarbono.docx
+++ b/InformacionDeLaHuellaDeCarbono.docx
@@ -84,6 +84,15 @@
           <w:shd w:val="clear" w:color="auto" w:fill="FFFFFF"/>
         </w:rPr>
         <w:t>Huella de Carbono</w:t>
+      </w:r>
+      <w:r>
+        <w:rPr>
+          <w:sz w:val="56"/>
+          <w:szCs w:val="56"/>
+          <w:u w:val="single"/>
+          <w:shd w:val="clear" w:color="auto" w:fill="FFFFFF"/>
+        </w:rPr>
+        <w:t>2</w:t>
       </w:r>
     </w:p>
     <w:p>

</xml_diff>

<commit_message>
Se cambio el titulo de InformacionDeLaHuellaDeCarbono.docx
</commit_message>
<xml_diff>
--- a/InformacionDeLaHuellaDeCarbono.docx
+++ b/InformacionDeLaHuellaDeCarbono.docx
@@ -93,6 +93,15 @@
           <w:shd w:val="clear" w:color="auto" w:fill="FFFFFF"/>
         </w:rPr>
         <w:t>2</w:t>
+      </w:r>
+      <w:r>
+        <w:rPr>
+          <w:sz w:val="56"/>
+          <w:szCs w:val="56"/>
+          <w:u w:val="single"/>
+          <w:shd w:val="clear" w:color="auto" w:fill="FFFFFF"/>
+        </w:rPr>
+        <w:t>23</w:t>
       </w:r>
     </w:p>
     <w:p>

</xml_diff>

<commit_message>
Revert "Se cambio el titulo de InformacionDeLaHuellaDeCarbono.docx"
This reverts commit 6a9ac5af8f53c2d135f36af68dc05b237a85bafa.
</commit_message>
<xml_diff>
--- a/InformacionDeLaHuellaDeCarbono.docx
+++ b/InformacionDeLaHuellaDeCarbono.docx
@@ -93,15 +93,6 @@
           <w:shd w:val="clear" w:color="auto" w:fill="FFFFFF"/>
         </w:rPr>
         <w:t>2</w:t>
-      </w:r>
-      <w:r>
-        <w:rPr>
-          <w:sz w:val="56"/>
-          <w:szCs w:val="56"/>
-          <w:u w:val="single"/>
-          <w:shd w:val="clear" w:color="auto" w:fill="FFFFFF"/>
-        </w:rPr>
-        <w:t>23</w:t>
       </w:r>
     </w:p>
     <w:p>

</xml_diff>

<commit_message>
Se modifico el titulo
</commit_message>
<xml_diff>
--- a/InformacionDeLaHuellaDeCarbono.docx
+++ b/InformacionDeLaHuellaDeCarbono.docx
@@ -93,6 +93,15 @@
           <w:shd w:val="clear" w:color="auto" w:fill="FFFFFF"/>
         </w:rPr>
         <w:t>2</w:t>
+      </w:r>
+      <w:r>
+        <w:rPr>
+          <w:sz w:val="56"/>
+          <w:szCs w:val="56"/>
+          <w:u w:val="single"/>
+          <w:shd w:val="clear" w:color="auto" w:fill="FFFFFF"/>
+        </w:rPr>
+        <w:t>23</w:t>
       </w:r>
     </w:p>
     <w:p>

</xml_diff>

<commit_message>
Se actualizo repositorio local
</commit_message>
<xml_diff>
--- a/InformacionDeLaHuellaDeCarbono.docx
+++ b/InformacionDeLaHuellaDeCarbono.docx
@@ -613,7 +613,16 @@
           <w:color w:val="4D4D4D"/>
           <w:lang w:eastAsia="es-AR"/>
         </w:rPr>
-        <w:t>A pesar de que se estima que las emisiones de gases de efecto invernadero caigan alrededor de un 6 % en 2020 debido a las restricciones de movimiento y las recesiones económicas derivadas de la pandemia de la COVID-19, esta mejora es solo temporal. </w:t>
+        <w:t xml:space="preserve">A pesar de que se estima que las emisiones de gases de efecto invernadero caigan alrededor de un 6 % en 2020 debido a las restricciones de movimiento y las recesiones económicas derivadas de la </w:t>
+      </w:r>
+      <w:r>
+        <w:rPr>
+          <w:rFonts w:eastAsia="Times New Roman" w:cstheme="minorHAnsi"/>
+          <w:color w:val="4D4D4D"/>
+          <w:lang w:eastAsia="es-AR"/>
+        </w:rPr>
+        <w:lastRenderedPageBreak/>
+        <w:t>pandemia de la COVID-19, esta mejora es solo temporal. </w:t>
       </w:r>
       <w:hyperlink r:id="rId14" w:history="1">
         <w:r>
@@ -639,16 +648,7 @@
           <w:color w:val="4D4D4D"/>
           <w:lang w:eastAsia="es-AR"/>
         </w:rPr>
-        <w:t xml:space="preserve">. Una </w:t>
-      </w:r>
-      <w:r>
-        <w:rPr>
-          <w:rFonts w:eastAsia="Times New Roman" w:cstheme="minorHAnsi"/>
-          <w:color w:val="4D4D4D"/>
-          <w:lang w:eastAsia="es-AR"/>
-        </w:rPr>
-        <w:lastRenderedPageBreak/>
-        <w:t>vez que la economía mundial comience a recuperarse de la pandemia, se espera que las emisiones vuelvan a niveles mayores.</w:t>
+        <w:t>. Una vez que la economía mundial comience a recuperarse de la pandemia, se espera que las emisiones vuelvan a niveles mayores.</w:t>
       </w:r>
     </w:p>
     <w:p>
@@ -925,6 +925,7 @@
           <w:bdr w:val="none" w:sz="0" w:space="0" w:color="auto" w:frame="1"/>
           <w:lang w:eastAsia="es-AR"/>
         </w:rPr>
+        <w:lastRenderedPageBreak/>
         <w:t>Emisiones directas de GEI:</w:t>
       </w:r>
       <w:r>
@@ -947,15 +948,7 @@
           <w:rFonts w:eastAsia="Times New Roman" w:cstheme="minorHAnsi"/>
           <w:lang w:eastAsia="es-AR"/>
         </w:rPr>
-        <w:t xml:space="preserve"> De una manera muy simplificada, podrían entenderse como las emisiones </w:t>
-      </w:r>
-      <w:r>
-        <w:rPr>
-          <w:rFonts w:eastAsia="Times New Roman" w:cstheme="minorHAnsi"/>
-          <w:lang w:eastAsia="es-AR"/>
-        </w:rPr>
-        <w:lastRenderedPageBreak/>
-        <w:t>liberadas in situ en el lugar donde se produce la actividad, por ejemplo, las emisiones debidas al sistema de calefacción si éste se basa en la quema de combustibles fósiles.</w:t>
+        <w:t> De una manera muy simplificada, podrían entenderse como las emisiones liberadas in situ en el lugar donde se produce la actividad, por ejemplo, las emisiones debidas al sistema de calefacción si éste se basa en la quema de combustibles fósiles.</w:t>
       </w:r>
     </w:p>
     <w:p>
@@ -1225,6 +1218,7 @@
         <w:rPr>
           <w:noProof/>
         </w:rPr>
+        <w:lastRenderedPageBreak/>
         <w:drawing>
           <wp:inline distT="0" distB="0" distL="0" distR="0" wp14:anchorId="5E8C3D89" wp14:editId="2183CBB9">
             <wp:extent cx="2209800" cy="2077283"/>
@@ -1811,6 +1805,12 @@
         <w:lang w:val="es-MX"/>
       </w:rPr>
       <w:t xml:space="preserve"> Gomez</w:t>
+    </w:r>
+    <w:r>
+      <w:rPr>
+        <w:lang w:val="es-MX"/>
+      </w:rPr>
+      <w:t>,Martina Marini,Ivo Coronel, Alejandro Blanco, Ariel Emilio Martino</w:t>
     </w:r>
   </w:p>
   <w:p>

</xml_diff>